<commit_message>
Updated Rubocop and Reek Explanation Document
</commit_message>
<xml_diff>
--- a/Deliverable #5 Errors Explained.docx
+++ b/Deliverable #5 Errors Explained.docx
@@ -40,8 +40,6 @@
         </w:rPr>
         <w:t>Deliverable #5</w:t>
       </w:r>
-      <w:bookmarkStart w:id="0" w:name="_GoBack"/>
-      <w:bookmarkEnd w:id="0"/>
     </w:p>
     <w:p>
       <w:pPr>
@@ -96,6 +94,12 @@
         <w:rPr>
           <w:rStyle w:val="s1"/>
         </w:rPr>
+        <w:t xml:space="preserve">driver.rb:4:1: C: </w:t>
+      </w:r>
+      <w:r>
+        <w:rPr>
+          <w:rStyle w:val="s1"/>
+        </w:rPr>
         <w:t>Metrics/</w:t>
       </w:r>
       <w:proofErr w:type="spellStart"/>
@@ -136,116 +140,9 @@
     </w:p>
     <w:p>
       <w:pPr>
-        <w:rPr>
-          <w:rFonts w:ascii="Times New Roman" w:hAnsi="Times New Roman" w:cs="Times New Roman"/>
-        </w:rPr>
-      </w:pPr>
-    </w:p>
-    <w:p>
-      <w:pPr>
         <w:pStyle w:val="p1"/>
-        <w:ind w:firstLine="720"/>
-        <w:rPr>
-          <w:rStyle w:val="s1"/>
-        </w:rPr>
-      </w:pPr>
-      <w:r>
-        <w:rPr>
-          <w:rStyle w:val="s1"/>
-        </w:rPr>
-        <w:t>Metrics/</w:t>
-      </w:r>
-      <w:proofErr w:type="spellStart"/>
-      <w:r>
-        <w:rPr>
-          <w:rStyle w:val="s1"/>
-        </w:rPr>
-        <w:t>MethodLength</w:t>
-      </w:r>
-      <w:proofErr w:type="spellEnd"/>
-      <w:r>
-        <w:rPr>
-          <w:rStyle w:val="s1"/>
-        </w:rPr>
-        <w:t>: Method has too many lines. [11/10]</w:t>
-      </w:r>
-    </w:p>
-    <w:p>
-      <w:pPr>
-        <w:pStyle w:val="p1"/>
-        <w:rPr>
-          <w:rStyle w:val="s1"/>
-        </w:rPr>
-      </w:pPr>
-    </w:p>
-    <w:p>
-      <w:pPr>
-        <w:pStyle w:val="p1"/>
-        <w:numPr>
-          <w:ilvl w:val="0"/>
-          <w:numId w:val="1"/>
-        </w:numPr>
-      </w:pPr>
-      <w:r>
-        <w:rPr>
-          <w:rStyle w:val="s1"/>
-        </w:rPr>
-        <w:t>Metrics/</w:t>
-      </w:r>
-      <w:proofErr w:type="spellStart"/>
-      <w:r>
-        <w:rPr>
-          <w:rStyle w:val="s1"/>
-        </w:rPr>
-        <w:t>LineLength</w:t>
-      </w:r>
-      <w:proofErr w:type="spellEnd"/>
-      <w:r>
-        <w:rPr>
-          <w:rStyle w:val="s1"/>
-        </w:rPr>
-        <w:t>: Line is too long. [96/80]</w:t>
-      </w:r>
-    </w:p>
-    <w:p>
-      <w:pPr>
-        <w:pStyle w:val="p1"/>
-        <w:ind w:left="720"/>
-        <w:rPr>
-          <w:rStyle w:val="s1"/>
-        </w:rPr>
-      </w:pPr>
-    </w:p>
-    <w:p>
-      <w:pPr>
-        <w:pStyle w:val="p1"/>
-        <w:ind w:left="720"/>
-        <w:rPr>
-          <w:rStyle w:val="s1"/>
-          <w:rFonts w:ascii="Times New Roman" w:hAnsi="Times New Roman" w:cs="Times New Roman"/>
-          <w:sz w:val="24"/>
-          <w:szCs w:val="24"/>
-        </w:rPr>
-      </w:pPr>
-      <w:r>
-        <w:rPr>
-          <w:rStyle w:val="s1"/>
-          <w:rFonts w:ascii="Times New Roman" w:hAnsi="Times New Roman" w:cs="Times New Roman"/>
-          <w:sz w:val="24"/>
-          <w:szCs w:val="24"/>
-        </w:rPr>
-        <w:t>I tried to shorten the line, but we need the whole line for the program to even function and output properly.</w:t>
-      </w:r>
-    </w:p>
-    <w:p>
-      <w:pPr>
-        <w:pStyle w:val="p1"/>
-        <w:ind w:left="720"/>
-        <w:rPr>
-          <w:rStyle w:val="s1"/>
-          <w:rFonts w:ascii="Times New Roman" w:hAnsi="Times New Roman" w:cs="Times New Roman"/>
-          <w:sz w:val="24"/>
-          <w:szCs w:val="24"/>
+        <w:rPr>
+          <w:rStyle w:val="s1"/>
         </w:rPr>
       </w:pPr>
     </w:p>
@@ -271,16 +168,16 @@
           <w:sz w:val="17"/>
           <w:szCs w:val="17"/>
         </w:rPr>
-        <w:t>city.rb</w:t>
-      </w:r>
-      <w:r>
-        <w:rPr>
-          <w:rFonts w:ascii="Menlo" w:hAnsi="Menlo" w:cs="Menlo"/>
-          <w:color w:val="000000"/>
-          <w:sz w:val="17"/>
-          <w:szCs w:val="17"/>
-        </w:rPr>
-        <w:t xml:space="preserve">:32:3: </w:t>
+        <w:t>driver.rb</w:t>
+      </w:r>
+      <w:r>
+        <w:rPr>
+          <w:rFonts w:ascii="Menlo" w:hAnsi="Menlo" w:cs="Menlo"/>
+          <w:color w:val="000000"/>
+          <w:sz w:val="17"/>
+          <w:szCs w:val="17"/>
+        </w:rPr>
+        <w:t xml:space="preserve">:109:81: </w:t>
       </w:r>
       <w:r>
         <w:rPr>
@@ -308,7 +205,7 @@
           <w:sz w:val="17"/>
           <w:szCs w:val="17"/>
         </w:rPr>
-        <w:t>CyclomaticComplexity</w:t>
+        <w:t>LineLength</w:t>
       </w:r>
       <w:proofErr w:type="spellEnd"/>
       <w:r>
@@ -318,47 +215,7 @@
           <w:sz w:val="17"/>
           <w:szCs w:val="17"/>
         </w:rPr>
-        <w:t xml:space="preserve">: </w:t>
-      </w:r>
-      <w:proofErr w:type="spellStart"/>
-      <w:r>
-        <w:rPr>
-          <w:rFonts w:ascii="Menlo" w:hAnsi="Menlo" w:cs="Menlo"/>
-          <w:color w:val="000000"/>
-          <w:sz w:val="17"/>
-          <w:szCs w:val="17"/>
-        </w:rPr>
-        <w:t>Cyclomatic</w:t>
-      </w:r>
-      <w:proofErr w:type="spellEnd"/>
-      <w:r>
-        <w:rPr>
-          <w:rFonts w:ascii="Menlo" w:hAnsi="Menlo" w:cs="Menlo"/>
-          <w:color w:val="000000"/>
-          <w:sz w:val="17"/>
-          <w:szCs w:val="17"/>
-        </w:rPr>
-        <w:t xml:space="preserve"> complexity for </w:t>
-      </w:r>
-      <w:proofErr w:type="spellStart"/>
-      <w:r>
-        <w:rPr>
-          <w:rFonts w:ascii="Menlo" w:hAnsi="Menlo" w:cs="Menlo"/>
-          <w:color w:val="000000"/>
-          <w:sz w:val="17"/>
-          <w:szCs w:val="17"/>
-        </w:rPr>
-        <w:t>gets_direction</w:t>
-      </w:r>
-      <w:proofErr w:type="spellEnd"/>
-      <w:r>
-        <w:rPr>
-          <w:rFonts w:ascii="Menlo" w:hAnsi="Menlo" w:cs="Menlo"/>
-          <w:color w:val="000000"/>
-          <w:sz w:val="17"/>
-          <w:szCs w:val="17"/>
-        </w:rPr>
-        <w:t xml:space="preserve"> is too high. [9/6]</w:t>
+        <w:t>: Line is too long. [96/80]</w:t>
       </w:r>
     </w:p>
     <w:p>
@@ -367,6 +224,15 @@
         <w:ind w:left="720"/>
         <w:rPr>
           <w:rStyle w:val="s1"/>
+        </w:rPr>
+      </w:pPr>
+    </w:p>
+    <w:p>
+      <w:pPr>
+        <w:pStyle w:val="p1"/>
+        <w:ind w:left="720"/>
+        <w:rPr>
+          <w:rStyle w:val="s1"/>
           <w:rFonts w:ascii="Times New Roman" w:hAnsi="Times New Roman" w:cs="Times New Roman"/>
           <w:sz w:val="24"/>
           <w:szCs w:val="24"/>
@@ -379,10 +245,8 @@
           <w:sz w:val="24"/>
           <w:szCs w:val="24"/>
         </w:rPr>
-        <w:br/>
-        <w:t xml:space="preserve">There is no way I change this. This function is anyways extremely easy to test, and requires very little work. It is simply one function I took out of an initially very large method that once again </w:t>
-      </w:r>
-      <w:proofErr w:type="spellStart"/>
+        <w:t>I tried to shorten the line</w:t>
+      </w:r>
       <w:r>
         <w:rPr>
           <w:rStyle w:val="s1"/>
@@ -390,9 +254,8 @@
           <w:sz w:val="24"/>
           <w:szCs w:val="24"/>
         </w:rPr>
-        <w:t>rubocop</w:t>
-      </w:r>
-      <w:proofErr w:type="spellEnd"/>
+        <w:t xml:space="preserve"> by adding in an extra print statement, but it was not printing out correctly and thus had to deviate from the error as</w:t>
+      </w:r>
       <w:r>
         <w:rPr>
           <w:rStyle w:val="s1"/>
@@ -400,7 +263,7 @@
           <w:sz w:val="24"/>
           <w:szCs w:val="24"/>
         </w:rPr>
-        <w:t xml:space="preserve"> yelled to me about. </w:t>
+        <w:t xml:space="preserve"> we need the whole line for the program to even function and output properly.</w:t>
       </w:r>
     </w:p>
     <w:p>
@@ -408,522 +271,9 @@
         <w:pStyle w:val="p1"/>
         <w:ind w:left="720"/>
         <w:rPr>
-          <w:rStyle w:val="s1"/>
           <w:rFonts w:ascii="Times New Roman" w:hAnsi="Times New Roman" w:cs="Times New Roman"/>
           <w:sz w:val="24"/>
           <w:szCs w:val="24"/>
-        </w:rPr>
-      </w:pPr>
-    </w:p>
-    <w:p>
-      <w:pPr>
-        <w:pStyle w:val="p1"/>
-        <w:ind w:left="720"/>
-        <w:rPr>
-          <w:rStyle w:val="s1"/>
-          <w:rFonts w:ascii="Times New Roman" w:hAnsi="Times New Roman" w:cs="Times New Roman"/>
-          <w:sz w:val="24"/>
-          <w:szCs w:val="24"/>
-        </w:rPr>
-      </w:pPr>
-      <w:r>
-        <w:rPr>
-          <w:rStyle w:val="s1"/>
-          <w:rFonts w:ascii="Times New Roman" w:hAnsi="Times New Roman" w:cs="Times New Roman"/>
-          <w:sz w:val="24"/>
-          <w:szCs w:val="24"/>
-        </w:rPr>
-        <w:t xml:space="preserve">This also applies to the following lines: </w:t>
-      </w:r>
-    </w:p>
-    <w:p>
-      <w:pPr>
-        <w:pStyle w:val="p1"/>
-        <w:ind w:left="720"/>
-        <w:rPr>
-          <w:rStyle w:val="s1"/>
-          <w:rFonts w:ascii="Times New Roman" w:hAnsi="Times New Roman" w:cs="Times New Roman"/>
-          <w:sz w:val="24"/>
-          <w:szCs w:val="24"/>
-        </w:rPr>
-      </w:pPr>
-    </w:p>
-    <w:p>
-      <w:pPr>
-        <w:shd w:val="clear" w:color="auto" w:fill="FFFFFF"/>
-        <w:ind w:firstLine="720"/>
-        <w:rPr>
-          <w:rFonts w:ascii="Menlo" w:hAnsi="Menlo" w:cs="Menlo"/>
-          <w:color w:val="000000"/>
-          <w:sz w:val="17"/>
-          <w:szCs w:val="17"/>
-        </w:rPr>
-      </w:pPr>
-      <w:r>
-        <w:rPr>
-          <w:rFonts w:ascii="Menlo" w:hAnsi="Menlo" w:cs="Menlo"/>
-          <w:color w:val="33BBC8"/>
-          <w:sz w:val="17"/>
-          <w:szCs w:val="17"/>
-        </w:rPr>
-        <w:t>city.rb</w:t>
-      </w:r>
-      <w:r>
-        <w:rPr>
-          <w:rFonts w:ascii="Menlo" w:hAnsi="Menlo" w:cs="Menlo"/>
-          <w:color w:val="000000"/>
-          <w:sz w:val="17"/>
-          <w:szCs w:val="17"/>
-        </w:rPr>
-        <w:t xml:space="preserve">:32:3: </w:t>
-      </w:r>
-      <w:r>
-        <w:rPr>
-          <w:rFonts w:ascii="Menlo" w:hAnsi="Menlo" w:cs="Menlo"/>
-          <w:color w:val="AFAD24"/>
-          <w:sz w:val="17"/>
-          <w:szCs w:val="17"/>
-        </w:rPr>
-        <w:t>C</w:t>
-      </w:r>
-      <w:r>
-        <w:rPr>
-          <w:rFonts w:ascii="Menlo" w:hAnsi="Menlo" w:cs="Menlo"/>
-          <w:color w:val="000000"/>
-          <w:sz w:val="17"/>
-          <w:szCs w:val="17"/>
-        </w:rPr>
-        <w:t>: Metrics/</w:t>
-      </w:r>
-      <w:proofErr w:type="spellStart"/>
-      <w:r>
-        <w:rPr>
-          <w:rFonts w:ascii="Menlo" w:hAnsi="Menlo" w:cs="Menlo"/>
-          <w:color w:val="000000"/>
-          <w:sz w:val="17"/>
-          <w:szCs w:val="17"/>
-        </w:rPr>
-        <w:t>MethodLength</w:t>
-      </w:r>
-      <w:proofErr w:type="spellEnd"/>
-      <w:r>
-        <w:rPr>
-          <w:rFonts w:ascii="Menlo" w:hAnsi="Menlo" w:cs="Menlo"/>
-          <w:color w:val="000000"/>
-          <w:sz w:val="17"/>
-          <w:szCs w:val="17"/>
-        </w:rPr>
-        <w:t>: Method has too many lines. [36/10]</w:t>
-      </w:r>
-    </w:p>
-    <w:p>
-      <w:pPr>
-        <w:shd w:val="clear" w:color="auto" w:fill="FFFFFF"/>
-        <w:rPr>
-          <w:rFonts w:ascii="Menlo" w:hAnsi="Menlo" w:cs="Menlo"/>
-          <w:color w:val="000000"/>
-          <w:sz w:val="17"/>
-          <w:szCs w:val="17"/>
-        </w:rPr>
-      </w:pPr>
-      <w:r>
-        <w:rPr>
-          <w:rFonts w:ascii="Menlo" w:hAnsi="Menlo" w:cs="Menlo"/>
-          <w:color w:val="000000"/>
-          <w:sz w:val="17"/>
-          <w:szCs w:val="17"/>
-        </w:rPr>
-        <w:t xml:space="preserve">  </w:t>
-      </w:r>
-      <w:r>
-        <w:rPr>
-          <w:rFonts w:ascii="Menlo" w:hAnsi="Menlo" w:cs="Menlo"/>
-          <w:color w:val="000000"/>
-          <w:sz w:val="17"/>
-          <w:szCs w:val="17"/>
-        </w:rPr>
-        <w:tab/>
-      </w:r>
-      <w:proofErr w:type="spellStart"/>
-      <w:r>
-        <w:rPr>
-          <w:rFonts w:ascii="Menlo" w:hAnsi="Menlo" w:cs="Menlo"/>
-          <w:color w:val="000000"/>
-          <w:sz w:val="17"/>
-          <w:szCs w:val="17"/>
-        </w:rPr>
-        <w:t>def</w:t>
-      </w:r>
-      <w:proofErr w:type="spellEnd"/>
-      <w:r>
-        <w:rPr>
-          <w:rFonts w:ascii="Menlo" w:hAnsi="Menlo" w:cs="Menlo"/>
-          <w:color w:val="000000"/>
-          <w:sz w:val="17"/>
-          <w:szCs w:val="17"/>
-        </w:rPr>
-        <w:t xml:space="preserve"> </w:t>
-      </w:r>
-      <w:proofErr w:type="spellStart"/>
-      <w:r>
-        <w:rPr>
-          <w:rFonts w:ascii="Menlo" w:hAnsi="Menlo" w:cs="Menlo"/>
-          <w:color w:val="000000"/>
-          <w:sz w:val="17"/>
-          <w:szCs w:val="17"/>
-        </w:rPr>
-        <w:t>gets_</w:t>
-      </w:r>
-      <w:proofErr w:type="gramStart"/>
-      <w:r>
-        <w:rPr>
-          <w:rFonts w:ascii="Menlo" w:hAnsi="Menlo" w:cs="Menlo"/>
-          <w:color w:val="000000"/>
-          <w:sz w:val="17"/>
-          <w:szCs w:val="17"/>
-        </w:rPr>
-        <w:t>direction</w:t>
-      </w:r>
-      <w:proofErr w:type="spellEnd"/>
-      <w:r>
-        <w:rPr>
-          <w:rFonts w:ascii="Menlo" w:hAnsi="Menlo" w:cs="Menlo"/>
-          <w:color w:val="000000"/>
-          <w:sz w:val="17"/>
-          <w:szCs w:val="17"/>
-        </w:rPr>
-        <w:t>(</w:t>
-      </w:r>
-      <w:proofErr w:type="gramEnd"/>
-      <w:r>
-        <w:rPr>
-          <w:rFonts w:ascii="Menlo" w:hAnsi="Menlo" w:cs="Menlo"/>
-          <w:color w:val="000000"/>
-          <w:sz w:val="17"/>
-          <w:szCs w:val="17"/>
-        </w:rPr>
-        <w:t xml:space="preserve">directing, </w:t>
-      </w:r>
-      <w:proofErr w:type="spellStart"/>
-      <w:r>
-        <w:rPr>
-          <w:rFonts w:ascii="Menlo" w:hAnsi="Menlo" w:cs="Menlo"/>
-          <w:color w:val="000000"/>
-          <w:sz w:val="17"/>
-          <w:szCs w:val="17"/>
-        </w:rPr>
-        <w:t>current_locals</w:t>
-      </w:r>
-      <w:proofErr w:type="spellEnd"/>
-      <w:r>
-        <w:rPr>
-          <w:rFonts w:ascii="Menlo" w:hAnsi="Menlo" w:cs="Menlo"/>
-          <w:color w:val="000000"/>
-          <w:sz w:val="17"/>
-          <w:szCs w:val="17"/>
-        </w:rPr>
-        <w:t xml:space="preserve">) </w:t>
-      </w:r>
-      <w:r>
-        <w:rPr>
-          <w:rFonts w:ascii="Menlo" w:hAnsi="Menlo" w:cs="Menlo"/>
-          <w:color w:val="AFAD24"/>
-          <w:sz w:val="17"/>
-          <w:szCs w:val="17"/>
-        </w:rPr>
-        <w:t>...</w:t>
-      </w:r>
-    </w:p>
-    <w:p>
-      <w:pPr>
-        <w:shd w:val="clear" w:color="auto" w:fill="FFFFFF"/>
-        <w:rPr>
-          <w:rFonts w:ascii="Menlo" w:hAnsi="Menlo" w:cs="Menlo"/>
-          <w:color w:val="000000"/>
-          <w:sz w:val="17"/>
-          <w:szCs w:val="17"/>
-        </w:rPr>
-      </w:pPr>
-      <w:r>
-        <w:rPr>
-          <w:rFonts w:ascii="Menlo" w:hAnsi="Menlo" w:cs="Menlo"/>
-          <w:color w:val="000000"/>
-          <w:sz w:val="17"/>
-          <w:szCs w:val="17"/>
-        </w:rPr>
-        <w:t xml:space="preserve">  </w:t>
-      </w:r>
-      <w:r>
-        <w:rPr>
-          <w:rFonts w:ascii="Menlo" w:hAnsi="Menlo" w:cs="Menlo"/>
-          <w:color w:val="000000"/>
-          <w:sz w:val="17"/>
-          <w:szCs w:val="17"/>
-        </w:rPr>
-        <w:tab/>
-      </w:r>
-      <w:r>
-        <w:rPr>
-          <w:rFonts w:ascii="Menlo" w:hAnsi="Menlo" w:cs="Menlo"/>
-          <w:color w:val="000000"/>
-          <w:sz w:val="17"/>
-          <w:szCs w:val="17"/>
-        </w:rPr>
-        <w:t>^^^^^^^^^^^^^^^^^^^^^^^^^^^^^^^^^^^^^^^^^^^^^</w:t>
-      </w:r>
-    </w:p>
-    <w:p>
-      <w:pPr>
-        <w:shd w:val="clear" w:color="auto" w:fill="FFFFFF"/>
-        <w:ind w:left="720"/>
-        <w:rPr>
-          <w:rFonts w:ascii="Menlo" w:hAnsi="Menlo" w:cs="Menlo"/>
-          <w:color w:val="000000"/>
-          <w:sz w:val="17"/>
-          <w:szCs w:val="17"/>
-        </w:rPr>
-      </w:pPr>
-      <w:r>
-        <w:rPr>
-          <w:rFonts w:ascii="Menlo" w:hAnsi="Menlo" w:cs="Menlo"/>
-          <w:color w:val="33BBC8"/>
-          <w:sz w:val="17"/>
-          <w:szCs w:val="17"/>
-        </w:rPr>
-        <w:t>city.rb</w:t>
-      </w:r>
-      <w:r>
-        <w:rPr>
-          <w:rFonts w:ascii="Menlo" w:hAnsi="Menlo" w:cs="Menlo"/>
-          <w:color w:val="000000"/>
-          <w:sz w:val="17"/>
-          <w:szCs w:val="17"/>
-        </w:rPr>
-        <w:t xml:space="preserve">:32:3: </w:t>
-      </w:r>
-      <w:r>
-        <w:rPr>
-          <w:rFonts w:ascii="Menlo" w:hAnsi="Menlo" w:cs="Menlo"/>
-          <w:color w:val="AFAD24"/>
-          <w:sz w:val="17"/>
-          <w:szCs w:val="17"/>
-        </w:rPr>
-        <w:t>C</w:t>
-      </w:r>
-      <w:r>
-        <w:rPr>
-          <w:rFonts w:ascii="Menlo" w:hAnsi="Menlo" w:cs="Menlo"/>
-          <w:color w:val="000000"/>
-          <w:sz w:val="17"/>
-          <w:szCs w:val="17"/>
-        </w:rPr>
-        <w:t>: Metrics/</w:t>
-      </w:r>
-      <w:proofErr w:type="spellStart"/>
-      <w:r>
-        <w:rPr>
-          <w:rFonts w:ascii="Menlo" w:hAnsi="Menlo" w:cs="Menlo"/>
-          <w:color w:val="000000"/>
-          <w:sz w:val="17"/>
-          <w:szCs w:val="17"/>
-        </w:rPr>
-        <w:t>PerceivedComplexity</w:t>
-      </w:r>
-      <w:proofErr w:type="spellEnd"/>
-      <w:r>
-        <w:rPr>
-          <w:rFonts w:ascii="Menlo" w:hAnsi="Menlo" w:cs="Menlo"/>
-          <w:color w:val="000000"/>
-          <w:sz w:val="17"/>
-          <w:szCs w:val="17"/>
-        </w:rPr>
-        <w:t xml:space="preserve">: Perceived complexity for </w:t>
-      </w:r>
-      <w:proofErr w:type="spellStart"/>
-      <w:r>
-        <w:rPr>
-          <w:rFonts w:ascii="Menlo" w:hAnsi="Menlo" w:cs="Menlo"/>
-          <w:color w:val="000000"/>
-          <w:sz w:val="17"/>
-          <w:szCs w:val="17"/>
-        </w:rPr>
-        <w:t>gets_direction</w:t>
-      </w:r>
-      <w:proofErr w:type="spellEnd"/>
-      <w:r>
-        <w:rPr>
-          <w:rFonts w:ascii="Menlo" w:hAnsi="Menlo" w:cs="Menlo"/>
-          <w:color w:val="000000"/>
-          <w:sz w:val="17"/>
-          <w:szCs w:val="17"/>
-        </w:rPr>
-        <w:t xml:space="preserve"> is too high. [11/7]</w:t>
-      </w:r>
-    </w:p>
-    <w:p>
-      <w:pPr>
-        <w:shd w:val="clear" w:color="auto" w:fill="FFFFFF"/>
-        <w:rPr>
-          <w:rFonts w:ascii="Menlo" w:hAnsi="Menlo" w:cs="Menlo"/>
-          <w:color w:val="000000"/>
-          <w:sz w:val="17"/>
-          <w:szCs w:val="17"/>
-        </w:rPr>
-      </w:pPr>
-      <w:r>
-        <w:rPr>
-          <w:rFonts w:ascii="Menlo" w:hAnsi="Menlo" w:cs="Menlo"/>
-          <w:color w:val="000000"/>
-          <w:sz w:val="17"/>
-          <w:szCs w:val="17"/>
-        </w:rPr>
-        <w:t xml:space="preserve">  </w:t>
-      </w:r>
-      <w:r>
-        <w:rPr>
-          <w:rFonts w:ascii="Menlo" w:hAnsi="Menlo" w:cs="Menlo"/>
-          <w:color w:val="000000"/>
-          <w:sz w:val="17"/>
-          <w:szCs w:val="17"/>
-        </w:rPr>
-        <w:tab/>
-      </w:r>
-      <w:proofErr w:type="spellStart"/>
-      <w:r>
-        <w:rPr>
-          <w:rFonts w:ascii="Menlo" w:hAnsi="Menlo" w:cs="Menlo"/>
-          <w:color w:val="000000"/>
-          <w:sz w:val="17"/>
-          <w:szCs w:val="17"/>
-        </w:rPr>
-        <w:t>def</w:t>
-      </w:r>
-      <w:proofErr w:type="spellEnd"/>
-      <w:r>
-        <w:rPr>
-          <w:rFonts w:ascii="Menlo" w:hAnsi="Menlo" w:cs="Menlo"/>
-          <w:color w:val="000000"/>
-          <w:sz w:val="17"/>
-          <w:szCs w:val="17"/>
-        </w:rPr>
-        <w:t xml:space="preserve"> </w:t>
-      </w:r>
-      <w:proofErr w:type="spellStart"/>
-      <w:r>
-        <w:rPr>
-          <w:rFonts w:ascii="Menlo" w:hAnsi="Menlo" w:cs="Menlo"/>
-          <w:color w:val="000000"/>
-          <w:sz w:val="17"/>
-          <w:szCs w:val="17"/>
-        </w:rPr>
-        <w:t>gets_</w:t>
-      </w:r>
-      <w:proofErr w:type="gramStart"/>
-      <w:r>
-        <w:rPr>
-          <w:rFonts w:ascii="Menlo" w:hAnsi="Menlo" w:cs="Menlo"/>
-          <w:color w:val="000000"/>
-          <w:sz w:val="17"/>
-          <w:szCs w:val="17"/>
-        </w:rPr>
-        <w:t>direction</w:t>
-      </w:r>
-      <w:proofErr w:type="spellEnd"/>
-      <w:r>
-        <w:rPr>
-          <w:rFonts w:ascii="Menlo" w:hAnsi="Menlo" w:cs="Menlo"/>
-          <w:color w:val="000000"/>
-          <w:sz w:val="17"/>
-          <w:szCs w:val="17"/>
-        </w:rPr>
-        <w:t>(</w:t>
-      </w:r>
-      <w:proofErr w:type="gramEnd"/>
-      <w:r>
-        <w:rPr>
-          <w:rFonts w:ascii="Menlo" w:hAnsi="Menlo" w:cs="Menlo"/>
-          <w:color w:val="000000"/>
-          <w:sz w:val="17"/>
-          <w:szCs w:val="17"/>
-        </w:rPr>
-        <w:t xml:space="preserve">directing, </w:t>
-      </w:r>
-      <w:proofErr w:type="spellStart"/>
-      <w:r>
-        <w:rPr>
-          <w:rFonts w:ascii="Menlo" w:hAnsi="Menlo" w:cs="Menlo"/>
-          <w:color w:val="000000"/>
-          <w:sz w:val="17"/>
-          <w:szCs w:val="17"/>
-        </w:rPr>
-        <w:t>current_locals</w:t>
-      </w:r>
-      <w:proofErr w:type="spellEnd"/>
-      <w:r>
-        <w:rPr>
-          <w:rFonts w:ascii="Menlo" w:hAnsi="Menlo" w:cs="Menlo"/>
-          <w:color w:val="000000"/>
-          <w:sz w:val="17"/>
-          <w:szCs w:val="17"/>
-        </w:rPr>
-        <w:t xml:space="preserve">) </w:t>
-      </w:r>
-      <w:r>
-        <w:rPr>
-          <w:rFonts w:ascii="Menlo" w:hAnsi="Menlo" w:cs="Menlo"/>
-          <w:color w:val="AFAD24"/>
-          <w:sz w:val="17"/>
-          <w:szCs w:val="17"/>
-        </w:rPr>
-        <w:t>...</w:t>
-      </w:r>
-    </w:p>
-    <w:p>
-      <w:pPr>
-        <w:shd w:val="clear" w:color="auto" w:fill="FFFFFF"/>
-        <w:rPr>
-          <w:rFonts w:ascii="Menlo" w:hAnsi="Menlo" w:cs="Menlo"/>
-          <w:color w:val="000000"/>
-          <w:sz w:val="17"/>
-          <w:szCs w:val="17"/>
-        </w:rPr>
-      </w:pPr>
-      <w:r>
-        <w:rPr>
-          <w:rFonts w:ascii="Menlo" w:hAnsi="Menlo" w:cs="Menlo"/>
-          <w:color w:val="000000"/>
-          <w:sz w:val="17"/>
-          <w:szCs w:val="17"/>
-        </w:rPr>
-        <w:t xml:space="preserve">  </w:t>
-      </w:r>
-      <w:r>
-        <w:rPr>
-          <w:rFonts w:ascii="Menlo" w:hAnsi="Menlo" w:cs="Menlo"/>
-          <w:color w:val="000000"/>
-          <w:sz w:val="17"/>
-          <w:szCs w:val="17"/>
-        </w:rPr>
-        <w:tab/>
-      </w:r>
-      <w:r>
-        <w:rPr>
-          <w:rFonts w:ascii="Menlo" w:hAnsi="Menlo" w:cs="Menlo"/>
-          <w:color w:val="000000"/>
-          <w:sz w:val="17"/>
-          <w:szCs w:val="17"/>
-        </w:rPr>
-        <w:t>^^^^^^^^^^^^^^^^^^^^^^^^^^^^^^^^^^^^^^^^^^^^^</w:t>
-      </w:r>
-    </w:p>
-    <w:p>
-      <w:pPr>
-        <w:shd w:val="clear" w:color="auto" w:fill="FFFFFF"/>
-        <w:rPr>
-          <w:rFonts w:ascii="Menlo" w:hAnsi="Menlo" w:cs="Menlo"/>
-          <w:color w:val="000000"/>
-          <w:sz w:val="17"/>
-          <w:szCs w:val="17"/>
         </w:rPr>
       </w:pPr>
     </w:p>
@@ -945,6 +295,142 @@
       <w:r>
         <w:rPr>
           <w:rFonts w:ascii="Menlo" w:hAnsi="Menlo" w:cs="Menlo"/>
+          <w:color w:val="000000"/>
+          <w:sz w:val="17"/>
+          <w:szCs w:val="17"/>
+        </w:rPr>
+        <w:t xml:space="preserve"> </w:t>
+      </w:r>
+      <w:r>
+        <w:rPr>
+          <w:rFonts w:ascii="Menlo" w:hAnsi="Menlo" w:cs="Menlo"/>
+          <w:color w:val="33BBC8"/>
+          <w:sz w:val="17"/>
+          <w:szCs w:val="17"/>
+        </w:rPr>
+        <w:t>driver</w:t>
+      </w:r>
+      <w:r>
+        <w:rPr>
+          <w:rFonts w:ascii="Menlo" w:hAnsi="Menlo" w:cs="Menlo"/>
+          <w:color w:val="33BBC8"/>
+          <w:sz w:val="17"/>
+          <w:szCs w:val="17"/>
+        </w:rPr>
+        <w:t>.rb</w:t>
+      </w:r>
+      <w:r>
+        <w:rPr>
+          <w:rFonts w:ascii="Menlo" w:hAnsi="Menlo" w:cs="Menlo"/>
+          <w:color w:val="000000"/>
+          <w:sz w:val="17"/>
+          <w:szCs w:val="17"/>
+        </w:rPr>
+        <w:t>:57</w:t>
+      </w:r>
+      <w:r>
+        <w:rPr>
+          <w:rFonts w:ascii="Menlo" w:hAnsi="Menlo" w:cs="Menlo"/>
+          <w:color w:val="000000"/>
+          <w:sz w:val="17"/>
+          <w:szCs w:val="17"/>
+        </w:rPr>
+        <w:t>:3:</w:t>
+      </w:r>
+      <w:r>
+        <w:rPr>
+          <w:rFonts w:ascii="Menlo" w:hAnsi="Menlo" w:cs="Menlo"/>
+          <w:color w:val="000000"/>
+          <w:sz w:val="17"/>
+          <w:szCs w:val="17"/>
+        </w:rPr>
+        <w:t xml:space="preserve"> </w:t>
+      </w:r>
+      <w:r>
+        <w:rPr>
+          <w:color w:val="AFAD24"/>
+        </w:rPr>
+        <w:t>C</w:t>
+      </w:r>
+      <w:r>
+        <w:t>: Metrics/</w:t>
+      </w:r>
+      <w:proofErr w:type="spellStart"/>
+      <w:r>
+        <w:t>MethodLength</w:t>
+      </w:r>
+      <w:proofErr w:type="spellEnd"/>
+      <w:r>
+        <w:t>: Method has too many lines. [11/10]</w:t>
+      </w:r>
+    </w:p>
+    <w:p>
+      <w:pPr>
+        <w:pStyle w:val="p1"/>
+        <w:ind w:left="720"/>
+        <w:rPr>
+          <w:rStyle w:val="s1"/>
+          <w:rFonts w:ascii="Times New Roman" w:hAnsi="Times New Roman" w:cs="Times New Roman"/>
+          <w:sz w:val="24"/>
+          <w:szCs w:val="24"/>
+        </w:rPr>
+      </w:pPr>
+      <w:r>
+        <w:rPr>
+          <w:rStyle w:val="s1"/>
+          <w:rFonts w:ascii="Times New Roman" w:hAnsi="Times New Roman" w:cs="Times New Roman"/>
+          <w:sz w:val="24"/>
+          <w:szCs w:val="24"/>
+        </w:rPr>
+        <w:br/>
+      </w:r>
+      <w:r>
+        <w:rPr>
+          <w:rStyle w:val="s1"/>
+          <w:rFonts w:ascii="Times New Roman" w:hAnsi="Times New Roman" w:cs="Times New Roman"/>
+          <w:sz w:val="24"/>
+          <w:szCs w:val="24"/>
+        </w:rPr>
+        <w:t>For all the errors that displayed this message, I tried to reduce the number of lines as much as possible, but for some methods could not possibly reduce to 10 or less lines, as for example the method declared on this line required multiple “puts” statements that was essential to printing out the output of the program.</w:t>
+      </w:r>
+      <w:r>
+        <w:rPr>
+          <w:rStyle w:val="s1"/>
+          <w:rFonts w:ascii="Times New Roman" w:hAnsi="Times New Roman" w:cs="Times New Roman"/>
+          <w:sz w:val="24"/>
+          <w:szCs w:val="24"/>
+        </w:rPr>
+        <w:t xml:space="preserve"> </w:t>
+      </w:r>
+    </w:p>
+    <w:p>
+      <w:pPr>
+        <w:pStyle w:val="p1"/>
+        <w:rPr>
+          <w:rFonts w:ascii="Times New Roman" w:hAnsi="Times New Roman" w:cs="Times New Roman"/>
+          <w:sz w:val="24"/>
+          <w:szCs w:val="24"/>
+        </w:rPr>
+      </w:pPr>
+    </w:p>
+    <w:p>
+      <w:pPr>
+        <w:pStyle w:val="ListParagraph"/>
+        <w:numPr>
+          <w:ilvl w:val="0"/>
+          <w:numId w:val="1"/>
+        </w:numPr>
+        <w:shd w:val="clear" w:color="auto" w:fill="FFFFFF"/>
+        <w:rPr>
+          <w:rFonts w:ascii="Menlo" w:hAnsi="Menlo" w:cs="Menlo"/>
+          <w:color w:val="000000"/>
+          <w:sz w:val="17"/>
+          <w:szCs w:val="17"/>
+        </w:rPr>
+      </w:pPr>
+      <w:r>
+        <w:rPr>
+          <w:rFonts w:ascii="Menlo" w:hAnsi="Menlo" w:cs="Menlo"/>
           <w:color w:val="33BBC8"/>
           <w:sz w:val="17"/>
           <w:szCs w:val="17"/>
@@ -1104,12 +590,15 @@
           <w:ilvl w:val="0"/>
           <w:numId w:val="2"/>
         </w:numPr>
-      </w:pPr>
-      <w:r>
-        <w:rPr>
-          <w:rStyle w:val="s1"/>
-        </w:rPr>
-        <w:t>[71</w:t>
+        <w:rPr>
+          <w:rStyle w:val="s1"/>
+        </w:rPr>
+      </w:pPr>
+      <w:r>
+        <w:rPr>
+          <w:rStyle w:val="s1"/>
+        </w:rPr>
+        <w:t>[47</w:t>
       </w:r>
       <w:proofErr w:type="gramStart"/>
       <w:r>
@@ -1123,7 +612,7 @@
         <w:rPr>
           <w:rStyle w:val="s1"/>
         </w:rPr>
-        <w:t>NilCheck</w:t>
+        <w:t>TooManyStatements</w:t>
       </w:r>
       <w:proofErr w:type="spellEnd"/>
       <w:proofErr w:type="gramEnd"/>
@@ -1138,15 +627,35 @@
         <w:rPr>
           <w:rStyle w:val="s1"/>
         </w:rPr>
-        <w:t>City#gets_new_direction</w:t>
+        <w:t>Going#gets_direction</w:t>
       </w:r>
       <w:proofErr w:type="spellEnd"/>
       <w:r>
         <w:rPr>
           <w:rStyle w:val="s1"/>
         </w:rPr>
-        <w:t xml:space="preserve"> performs a nil-check</w:t>
-      </w:r>
+        <w:t xml:space="preserve"> has </w:t>
+      </w:r>
+      <w:proofErr w:type="spellStart"/>
+      <w:r>
+        <w:rPr>
+          <w:rStyle w:val="s1"/>
+        </w:rPr>
+        <w:t>approx</w:t>
+      </w:r>
+      <w:proofErr w:type="spellEnd"/>
+      <w:r>
+        <w:rPr>
+          <w:rStyle w:val="s1"/>
+        </w:rPr>
+        <w:t xml:space="preserve"> 9 statements [https://github.com/troessner/reek/blob/master/docs/Too-Many-Statements.md]</w:t>
+      </w:r>
+    </w:p>
+    <w:p>
+      <w:pPr>
+        <w:pStyle w:val="p1"/>
+        <w:ind w:left="720"/>
+      </w:pPr>
     </w:p>
     <w:p>
       <w:pPr>
@@ -1162,8 +671,57 @@
           <w:rFonts w:ascii="Times New Roman" w:hAnsi="Times New Roman" w:cs="Times New Roman"/>
           <w:color w:val="000000"/>
         </w:rPr>
-        <w:t xml:space="preserve">There is no way to fix this error. I need to have a nil-check in my method or there will be an infinite loop, and I do not understand why it yells at me for having a nil-check. </w:t>
-      </w:r>
+        <w:t xml:space="preserve">For the </w:t>
+      </w:r>
+      <w:proofErr w:type="spellStart"/>
+      <w:r>
+        <w:rPr>
+          <w:rFonts w:ascii="Times New Roman" w:hAnsi="Times New Roman" w:cs="Times New Roman"/>
+          <w:color w:val="000000"/>
+        </w:rPr>
+        <w:t>TooManyStatements</w:t>
+      </w:r>
+      <w:proofErr w:type="spellEnd"/>
+      <w:r>
+        <w:rPr>
+          <w:rFonts w:ascii="Times New Roman" w:hAnsi="Times New Roman" w:cs="Times New Roman"/>
+          <w:color w:val="000000"/>
+        </w:rPr>
+        <w:t xml:space="preserve"> error, I tried to reduce the number of statements as much as possible by separating the initially huge </w:t>
+      </w:r>
+      <w:proofErr w:type="spellStart"/>
+      <w:r>
+        <w:rPr>
+          <w:rFonts w:ascii="Times New Roman" w:hAnsi="Times New Roman" w:cs="Times New Roman"/>
+          <w:color w:val="000000"/>
+        </w:rPr>
+        <w:t>gets_direction</w:t>
+      </w:r>
+      <w:proofErr w:type="spellEnd"/>
+      <w:r>
+        <w:rPr>
+          <w:rFonts w:ascii="Times New Roman" w:hAnsi="Times New Roman" w:cs="Times New Roman"/>
+          <w:color w:val="000000"/>
+        </w:rPr>
+        <w:t xml:space="preserve"> method into multiple smaller methods, but even though, that all worked, it still was not enough for reek to understand that the method could not be reduced any further. As such I would need to deviate from this warning.</w:t>
+      </w:r>
+      <w:r>
+        <w:rPr>
+          <w:rFonts w:ascii="Times New Roman" w:hAnsi="Times New Roman" w:cs="Times New Roman"/>
+          <w:color w:val="000000"/>
+        </w:rPr>
+        <w:t xml:space="preserve"> </w:t>
+      </w:r>
+    </w:p>
+    <w:p>
+      <w:pPr>
+        <w:pStyle w:val="ListParagraph"/>
+        <w:shd w:val="clear" w:color="auto" w:fill="FFFFFF"/>
+        <w:rPr>
+          <w:rFonts w:ascii="Times New Roman" w:hAnsi="Times New Roman" w:cs="Times New Roman"/>
+          <w:color w:val="000000"/>
+        </w:rPr>
+      </w:pPr>
     </w:p>
     <w:p>
       <w:pPr>
@@ -1172,12 +730,15 @@
           <w:ilvl w:val="0"/>
           <w:numId w:val="2"/>
         </w:numPr>
-      </w:pPr>
-      <w:r>
-        <w:rPr>
-          <w:rStyle w:val="s1"/>
-        </w:rPr>
-        <w:t>[4</w:t>
+        <w:rPr>
+          <w:rStyle w:val="s1"/>
+        </w:rPr>
+      </w:pPr>
+      <w:r>
+        <w:rPr>
+          <w:rStyle w:val="s1"/>
+        </w:rPr>
+        <w:t>[5</w:t>
       </w:r>
       <w:proofErr w:type="gramStart"/>
       <w:r>
@@ -1204,6 +765,12 @@
     </w:p>
     <w:p>
       <w:pPr>
+        <w:pStyle w:val="p1"/>
+        <w:ind w:left="720"/>
+      </w:pPr>
+    </w:p>
+    <w:p>
+      <w:pPr>
         <w:pStyle w:val="ListParagraph"/>
         <w:shd w:val="clear" w:color="auto" w:fill="FFFFFF"/>
         <w:rPr>
@@ -1216,9 +783,77 @@
           <w:rFonts w:ascii="Times New Roman" w:hAnsi="Times New Roman" w:cs="Times New Roman"/>
           <w:color w:val="000000"/>
         </w:rPr>
+        <w:t xml:space="preserve">I need all of these instance variables in my program for my program to </w:t>
+      </w:r>
+      <w:r>
+        <w:rPr>
+          <w:rFonts w:ascii="Times New Roman" w:hAnsi="Times New Roman" w:cs="Times New Roman"/>
+          <w:color w:val="000000"/>
+        </w:rPr>
+        <w:t>work properly. I tried to get past</w:t>
+      </w:r>
+      <w:r>
+        <w:rPr>
+          <w:rFonts w:ascii="Times New Roman" w:hAnsi="Times New Roman" w:cs="Times New Roman"/>
+          <w:color w:val="000000"/>
+        </w:rPr>
+        <w:t xml:space="preserve"> it by adding more methods</w:t>
+      </w:r>
+      <w:r>
+        <w:rPr>
+          <w:rFonts w:ascii="Times New Roman" w:hAnsi="Times New Roman" w:cs="Times New Roman"/>
+          <w:color w:val="000000"/>
+        </w:rPr>
+        <w:t xml:space="preserve"> including getters and setters</w:t>
+      </w:r>
+      <w:r>
+        <w:rPr>
+          <w:rFonts w:ascii="Times New Roman" w:hAnsi="Times New Roman" w:cs="Times New Roman"/>
+          <w:color w:val="000000"/>
+        </w:rPr>
+        <w:t>, but it just made my program a lot more complex, and some functions did not perform the way I wanted them to perform.</w:t>
+      </w:r>
+      <w:r>
+        <w:rPr>
+          <w:rFonts w:ascii="Times New Roman" w:hAnsi="Times New Roman" w:cs="Times New Roman"/>
+          <w:color w:val="000000"/>
+        </w:rPr>
+        <w:t xml:space="preserve"> As such, I would need to deviate from this warning because I would </w:t>
+      </w:r>
+      <w:r>
+        <w:rPr>
+          <w:rFonts w:ascii="Times New Roman" w:hAnsi="Times New Roman" w:cs="Times New Roman"/>
+          <w:color w:val="000000"/>
+        </w:rPr>
         <w:lastRenderedPageBreak/>
-        <w:t>I need all of these instance variables in my program for my program to work properly. I tried to get by it by adding more methods, but it just made my program a lot more complex, and some functions did not perform the way I wanted them to perform.</w:t>
-      </w:r>
+        <w:t xml:space="preserve">need at least five instance variables in this class to make the class function the way it should and ultimately do my best to avoid a </w:t>
+      </w:r>
+      <w:proofErr w:type="spellStart"/>
+      <w:r>
+        <w:rPr>
+          <w:rFonts w:ascii="Times New Roman" w:hAnsi="Times New Roman" w:cs="Times New Roman"/>
+          <w:color w:val="000000"/>
+        </w:rPr>
+        <w:t>TooManyMethods</w:t>
+      </w:r>
+      <w:proofErr w:type="spellEnd"/>
+      <w:r>
+        <w:rPr>
+          <w:rFonts w:ascii="Times New Roman" w:hAnsi="Times New Roman" w:cs="Times New Roman"/>
+          <w:color w:val="000000"/>
+        </w:rPr>
+        <w:t xml:space="preserve"> error. </w:t>
+      </w:r>
+    </w:p>
+    <w:p>
+      <w:pPr>
+        <w:pStyle w:val="ListParagraph"/>
+        <w:shd w:val="clear" w:color="auto" w:fill="FFFFFF"/>
+        <w:rPr>
+          <w:rFonts w:ascii="Times New Roman" w:hAnsi="Times New Roman" w:cs="Times New Roman"/>
+          <w:color w:val="000000"/>
+        </w:rPr>
+      </w:pPr>
     </w:p>
     <w:p>
       <w:pPr>
@@ -1227,12 +862,15 @@
           <w:ilvl w:val="0"/>
           <w:numId w:val="2"/>
         </w:numPr>
-      </w:pPr>
-      <w:r>
-        <w:rPr>
-          <w:rStyle w:val="s1"/>
-        </w:rPr>
-        <w:t>[32</w:t>
+        <w:rPr>
+          <w:rStyle w:val="s1"/>
+        </w:rPr>
+      </w:pPr>
+      <w:r>
+        <w:rPr>
+          <w:rStyle w:val="s1"/>
+        </w:rPr>
+        <w:t>[4</w:t>
       </w:r>
       <w:proofErr w:type="gramStart"/>
       <w:r>
@@ -1246,7 +884,7 @@
         <w:rPr>
           <w:rStyle w:val="s1"/>
         </w:rPr>
-        <w:t>TooManyStatements</w:t>
+        <w:t>TooManyMethods</w:t>
       </w:r>
       <w:proofErr w:type="spellEnd"/>
       <w:proofErr w:type="gramEnd"/>
@@ -1254,109 +892,44 @@
         <w:rPr>
           <w:rStyle w:val="s1"/>
         </w:rPr>
-        <w:t xml:space="preserve">: </w:t>
-      </w:r>
-      <w:proofErr w:type="spellStart"/>
-      <w:r>
-        <w:rPr>
-          <w:rStyle w:val="s1"/>
-        </w:rPr>
-        <w:t>City#gets_direction</w:t>
-      </w:r>
-      <w:proofErr w:type="spellEnd"/>
-      <w:r>
-        <w:rPr>
-          <w:rStyle w:val="s1"/>
-        </w:rPr>
-        <w:t xml:space="preserve"> has </w:t>
-      </w:r>
-      <w:proofErr w:type="spellStart"/>
-      <w:r>
-        <w:rPr>
-          <w:rStyle w:val="s1"/>
-        </w:rPr>
-        <w:t>approx</w:t>
-      </w:r>
-      <w:proofErr w:type="spellEnd"/>
-      <w:r>
-        <w:rPr>
-          <w:rStyle w:val="s1"/>
-        </w:rPr>
-        <w:t xml:space="preserve"> 12 statements</w:t>
-      </w:r>
-    </w:p>
-    <w:p>
-      <w:pPr>
-        <w:pStyle w:val="ListParagraph"/>
-        <w:shd w:val="clear" w:color="auto" w:fill="FFFFFF"/>
-        <w:rPr>
-          <w:rFonts w:ascii="Times New Roman" w:hAnsi="Times New Roman" w:cs="Times New Roman"/>
-          <w:color w:val="000000"/>
-        </w:rPr>
-      </w:pPr>
-      <w:r>
-        <w:rPr>
-          <w:rFonts w:ascii="Times New Roman" w:hAnsi="Times New Roman" w:cs="Times New Roman"/>
-          <w:color w:val="000000"/>
-        </w:rPr>
-        <w:t xml:space="preserve">I tried to reduce the number of statements by making </w:t>
-      </w:r>
-      <w:proofErr w:type="spellStart"/>
-      <w:r>
-        <w:rPr>
-          <w:rFonts w:ascii="Times New Roman" w:hAnsi="Times New Roman" w:cs="Times New Roman"/>
-          <w:color w:val="000000"/>
-        </w:rPr>
-        <w:t>gets_</w:t>
-      </w:r>
-      <w:proofErr w:type="gramStart"/>
-      <w:r>
-        <w:rPr>
-          <w:rFonts w:ascii="Times New Roman" w:hAnsi="Times New Roman" w:cs="Times New Roman"/>
-          <w:color w:val="000000"/>
-        </w:rPr>
-        <w:t>direction</w:t>
-      </w:r>
-      <w:proofErr w:type="spellEnd"/>
-      <w:r>
-        <w:rPr>
-          <w:rFonts w:ascii="Times New Roman" w:hAnsi="Times New Roman" w:cs="Times New Roman"/>
-          <w:color w:val="000000"/>
-        </w:rPr>
-        <w:t>(</w:t>
-      </w:r>
-      <w:proofErr w:type="gramEnd"/>
-      <w:r>
-        <w:rPr>
-          <w:rFonts w:ascii="Times New Roman" w:hAnsi="Times New Roman" w:cs="Times New Roman"/>
-          <w:color w:val="000000"/>
-        </w:rPr>
-        <w:t xml:space="preserve">) more code-efficient, but I still could not bypass this error. </w:t>
-      </w:r>
-      <w:r>
-        <w:rPr>
-          <w:rFonts w:ascii="Times New Roman" w:hAnsi="Times New Roman" w:cs="Times New Roman"/>
-          <w:color w:val="000000"/>
-        </w:rPr>
-        <w:br/>
-        <w:t xml:space="preserve">This error also applied to the </w:t>
-      </w:r>
-      <w:proofErr w:type="spellStart"/>
-      <w:r>
-        <w:rPr>
-          <w:rFonts w:ascii="Times New Roman" w:hAnsi="Times New Roman" w:cs="Times New Roman"/>
-          <w:color w:val="000000"/>
-        </w:rPr>
-        <w:t>TooManyMethods</w:t>
-      </w:r>
-      <w:proofErr w:type="spellEnd"/>
-      <w:r>
-        <w:rPr>
-          <w:rFonts w:ascii="Times New Roman" w:hAnsi="Times New Roman" w:cs="Times New Roman"/>
-          <w:color w:val="000000"/>
-        </w:rPr>
-        <w:t xml:space="preserve"> error too. </w:t>
-      </w:r>
+        <w:t>: Driver has at least 19 methods [https://github.com/troessner/reek/blob/master/docs/Too-Many-Methods.md]</w:t>
+      </w:r>
+    </w:p>
+    <w:p>
+      <w:pPr>
+        <w:pStyle w:val="p1"/>
+        <w:ind w:left="720"/>
+      </w:pPr>
+    </w:p>
+    <w:p>
+      <w:pPr>
+        <w:pStyle w:val="p1"/>
+        <w:ind w:left="720"/>
+        <w:rPr>
+          <w:rFonts w:ascii="Times New Roman" w:hAnsi="Times New Roman" w:cs="Times New Roman"/>
+          <w:sz w:val="24"/>
+          <w:szCs w:val="24"/>
+        </w:rPr>
+      </w:pPr>
+      <w:r>
+        <w:rPr>
+          <w:rFonts w:ascii="Times New Roman" w:hAnsi="Times New Roman" w:cs="Times New Roman"/>
+          <w:sz w:val="24"/>
+          <w:szCs w:val="24"/>
+        </w:rPr>
+        <w:t xml:space="preserve">All of these methods made use of instance variables and as such it would be very difficult to restructure the entire program by trying to separate these 19 methods into different classes, which is then why I decided to deviate from this error. </w:t>
+      </w:r>
+    </w:p>
+    <w:p>
+      <w:pPr>
+        <w:pStyle w:val="p1"/>
+        <w:ind w:left="720"/>
+        <w:rPr>
+          <w:rFonts w:ascii="Times New Roman" w:hAnsi="Times New Roman" w:cs="Times New Roman"/>
+          <w:sz w:val="24"/>
+          <w:szCs w:val="24"/>
+        </w:rPr>
+      </w:pPr>
     </w:p>
     <w:p>
       <w:pPr>
@@ -1366,14 +939,28 @@
           <w:numId w:val="2"/>
         </w:numPr>
       </w:pPr>
+      <w:r>
+        <w:rPr>
+          <w:rStyle w:val="s1"/>
+        </w:rPr>
+        <w:t>[106, 107, 108</w:t>
+      </w:r>
+      <w:proofErr w:type="gramStart"/>
+      <w:r>
+        <w:rPr>
+          <w:rStyle w:val="s1"/>
+        </w:rPr>
+        <w:t>]:</w:t>
+      </w:r>
       <w:proofErr w:type="spellStart"/>
       <w:r>
         <w:rPr>
           <w:rStyle w:val="s1"/>
         </w:rPr>
-        <w:t>UtilityFunction</w:t>
+        <w:t>FeatureEnvy</w:t>
       </w:r>
       <w:proofErr w:type="spellEnd"/>
+      <w:proofErr w:type="gramEnd"/>
       <w:r>
         <w:rPr>
           <w:rStyle w:val="s1"/>
@@ -1385,15 +972,39 @@
         <w:rPr>
           <w:rStyle w:val="s1"/>
         </w:rPr>
-        <w:t>City#gets_direction</w:t>
+        <w:t>Driver#printing_text</w:t>
       </w:r>
       <w:proofErr w:type="spellEnd"/>
       <w:r>
         <w:rPr>
           <w:rStyle w:val="s1"/>
         </w:rPr>
-        <w:t xml:space="preserve"> doesn't depend on instance state (maybe move it to another class?)</w:t>
-      </w:r>
+        <w:t xml:space="preserve"> refers to '</w:t>
+      </w:r>
+      <w:proofErr w:type="spellStart"/>
+      <w:r>
+        <w:rPr>
+          <w:rStyle w:val="s1"/>
+        </w:rPr>
+        <w:t>location_arr</w:t>
+      </w:r>
+      <w:proofErr w:type="spellEnd"/>
+      <w:r>
+        <w:rPr>
+          <w:rStyle w:val="s1"/>
+        </w:rPr>
+        <w:t>' more than self (maybe move it to another class?) [https://github.com/troessner/reek/blob/master/docs/Feature-Envy.md]</w:t>
+      </w:r>
+    </w:p>
+    <w:p>
+      <w:pPr>
+        <w:pStyle w:val="p1"/>
+        <w:ind w:left="720"/>
+        <w:rPr>
+          <w:rStyle w:val="s1"/>
+          <w:rFonts w:ascii="Times New Roman" w:hAnsi="Times New Roman" w:cs="Times New Roman"/>
+        </w:rPr>
+      </w:pPr>
     </w:p>
     <w:p>
       <w:pPr>
@@ -1409,7 +1020,7 @@
           <w:rFonts w:ascii="Times New Roman" w:hAnsi="Times New Roman" w:cs="Times New Roman"/>
           <w:color w:val="000000"/>
         </w:rPr>
-        <w:t xml:space="preserve">If I try moving this method to another class, </w:t>
+        <w:t xml:space="preserve">The main reason I decided to deviate from this error was because for all the </w:t>
       </w:r>
       <w:proofErr w:type="spellStart"/>
       <w:r>
@@ -1417,7 +1028,7 @@
           <w:rFonts w:ascii="Times New Roman" w:hAnsi="Times New Roman" w:cs="Times New Roman"/>
           <w:color w:val="000000"/>
         </w:rPr>
-        <w:t>rubocop</w:t>
+        <w:t>featureEnvy</w:t>
       </w:r>
       <w:proofErr w:type="spellEnd"/>
       <w:r>
@@ -1425,20 +1036,33 @@
           <w:rFonts w:ascii="Times New Roman" w:hAnsi="Times New Roman" w:cs="Times New Roman"/>
           <w:color w:val="000000"/>
         </w:rPr>
-        <w:t xml:space="preserve"> will yell at me and give me an error, and plus this method only belongs in this class. This error for me was just an error that could not possibly be fixed since it only performs one simple function. </w:t>
-      </w:r>
-    </w:p>
-    <w:p>
-      <w:pPr>
-        <w:pStyle w:val="ListParagraph"/>
-        <w:shd w:val="clear" w:color="auto" w:fill="FFFFFF"/>
-        <w:rPr>
-          <w:rFonts w:ascii="Menlo" w:hAnsi="Menlo" w:cs="Menlo"/>
-          <w:color w:val="000000"/>
-          <w:sz w:val="17"/>
-          <w:szCs w:val="17"/>
-        </w:rPr>
-      </w:pPr>
+        <w:t xml:space="preserve"> warnings I had received, the entire, sole purpose for those methods were to reduce the </w:t>
+      </w:r>
+      <w:proofErr w:type="spellStart"/>
+      <w:r>
+        <w:rPr>
+          <w:rFonts w:ascii="Times New Roman" w:hAnsi="Times New Roman" w:cs="Times New Roman"/>
+          <w:color w:val="000000"/>
+        </w:rPr>
+        <w:t>cyclomatic</w:t>
+      </w:r>
+      <w:proofErr w:type="spellEnd"/>
+      <w:r>
+        <w:rPr>
+          <w:rFonts w:ascii="Times New Roman" w:hAnsi="Times New Roman" w:cs="Times New Roman"/>
+          <w:color w:val="000000"/>
+        </w:rPr>
+        <w:t xml:space="preserve"> complexity of the method that would call them. As such, each of these methods would obviously be referencing an object m</w:t>
+      </w:r>
+      <w:bookmarkStart w:id="0" w:name="_GoBack"/>
+      <w:bookmarkEnd w:id="0"/>
+      <w:r>
+        <w:rPr>
+          <w:rFonts w:ascii="Times New Roman" w:hAnsi="Times New Roman" w:cs="Times New Roman"/>
+          <w:color w:val="000000"/>
+        </w:rPr>
+        <w:t xml:space="preserve">ore than it would reference itself. </w:t>
+      </w:r>
     </w:p>
     <w:p>
       <w:pPr>

</xml_diff>